<commit_message>
estudo sobre o blade
</commit_message>
<xml_diff>
--- a/Diário de Reuniões.docx
+++ b/Diário de Reuniões.docx
@@ -114,8 +114,6 @@
       <w:r>
         <w:t>.</w:t>
       </w:r>
-      <w:bookmarkStart w:id="0" w:name="_GoBack"/>
-      <w:bookmarkEnd w:id="0"/>
     </w:p>
     <w:p>
       <w:pPr>
@@ -165,6 +163,28 @@
         </w:rPr>
         <w:t xml:space="preserve"> é MVC</w:t>
       </w:r>
+    </w:p>
+    <w:p>
+      <w:pPr>
+        <w:pStyle w:val="Ttulo1"/>
+      </w:pPr>
+      <w:r>
+        <w:t>Dia 09/05/2019</w:t>
+      </w:r>
+    </w:p>
+    <w:p>
+      <w:r>
+        <w:t xml:space="preserve">Estudando </w:t>
+      </w:r>
+      <w:proofErr w:type="spellStart"/>
+      <w:r>
+        <w:t>Blade</w:t>
+      </w:r>
+      <w:proofErr w:type="spellEnd"/>
+    </w:p>
+    <w:p>
+      <w:bookmarkStart w:id="0" w:name="_GoBack"/>
+      <w:bookmarkEnd w:id="0"/>
     </w:p>
     <w:sectPr>
       <w:pgSz w:w="12240" w:h="15840"/>

</xml_diff>

<commit_message>
Criando model migrate e seeder do produto
</commit_message>
<xml_diff>
--- a/Diário de Reuniões.docx
+++ b/Diário de Reuniões.docx
@@ -44,6 +44,7 @@
       <w:pPr>
         <w:rPr>
           <w:rStyle w:val="nfaseIntensa"/>
+          <w:color w:val="000000" w:themeColor="text1"/>
         </w:rPr>
       </w:pPr>
       <w:r>
@@ -98,7 +99,35 @@
         <w:rPr>
           <w:rStyle w:val="nfaseIntensa"/>
         </w:rPr>
+        <w:t xml:space="preserve">, </w:t>
+      </w:r>
+      <w:proofErr w:type="spellStart"/>
+      <w:r>
+        <w:rPr>
+          <w:rStyle w:val="nfaseIntensa"/>
+        </w:rPr>
+        <w:t>diff</w:t>
+      </w:r>
+      <w:proofErr w:type="spellEnd"/>
+      <w:r>
+        <w:rPr>
+          <w:rStyle w:val="nfaseIntensa"/>
+        </w:rPr>
         <w:t>).</w:t>
+      </w:r>
+      <w:r>
+        <w:rPr>
+          <w:rStyle w:val="nfaseIntensa"/>
+          <w:color w:val="000000" w:themeColor="text1"/>
+        </w:rPr>
+        <w:t xml:space="preserve"> </w:t>
+      </w:r>
+      <w:r>
+        <w:rPr>
+          <w:rStyle w:val="nfaseIntensa"/>
+          <w:color w:val="000000" w:themeColor="text1"/>
+        </w:rPr>
+        <w:t>Richard</w:t>
       </w:r>
     </w:p>
     <w:p>
@@ -145,6 +174,19 @@
         </w:rPr>
         <w:t xml:space="preserve"> é MVC</w:t>
       </w:r>
+      <w:r>
+        <w:rPr>
+          <w:rStyle w:val="nfaseIntensa"/>
+        </w:rPr>
+        <w:t xml:space="preserve">. </w:t>
+      </w:r>
+      <w:r>
+        <w:rPr>
+          <w:rStyle w:val="nfaseIntensa"/>
+          <w:color w:val="auto"/>
+        </w:rPr>
+        <w:t>Richard</w:t>
+      </w:r>
     </w:p>
     <w:p>
       <w:pPr>
@@ -214,10 +256,38 @@
       <w:r>
         <w:t>.</w:t>
       </w:r>
+    </w:p>
+    <w:p>
+      <w:pPr>
+        <w:pStyle w:val="Ttulo1"/>
+      </w:pPr>
+      <w:r>
+        <w:t>Dia 15/05/2019</w:t>
+      </w:r>
+    </w:p>
+    <w:p>
+      <w:r>
+        <w:t xml:space="preserve">Estudando </w:t>
+      </w:r>
+      <w:proofErr w:type="spellStart"/>
+      <w:r>
+        <w:t>model</w:t>
+      </w:r>
+      <w:proofErr w:type="spellEnd"/>
+      <w:r>
+        <w:t xml:space="preserve"> </w:t>
+      </w:r>
+      <w:proofErr w:type="spellStart"/>
+      <w:r>
+        <w:t>migratiom</w:t>
+      </w:r>
+      <w:proofErr w:type="spellEnd"/>
+      <w:r>
+        <w:t xml:space="preserve"> e seed</w:t>
+      </w:r>
       <w:bookmarkStart w:id="0" w:name="_GoBack"/>
       <w:bookmarkEnd w:id="0"/>
     </w:p>
-    <w:p/>
     <w:sectPr>
       <w:pgSz w:w="12240" w:h="15840"/>
       <w:pgMar w:top="1440" w:right="1440" w:bottom="1440" w:left="1440" w:header="708" w:footer="708" w:gutter="0"/>

</xml_diff>

<commit_message>
exibir todos os produtos e um produto especifico
</commit_message>
<xml_diff>
--- a/Diário de Reuniões.docx
+++ b/Diário de Reuniões.docx
@@ -232,19 +232,11 @@
         <w:t>Tarefa: estudar as principais requisições http(</w:t>
       </w:r>
       <w:proofErr w:type="spellStart"/>
-      <w:proofErr w:type="gramStart"/>
-      <w:r>
-        <w:rPr>
-          <w:rStyle w:val="nfaseIntensa"/>
-        </w:rPr>
-        <w:t>get,post</w:t>
-      </w:r>
-      <w:proofErr w:type="gramEnd"/>
-      <w:r>
-        <w:rPr>
-          <w:rStyle w:val="nfaseIntensa"/>
-        </w:rPr>
-        <w:t>,put,delete</w:t>
+      <w:r>
+        <w:rPr>
+          <w:rStyle w:val="nfaseIntensa"/>
+        </w:rPr>
+        <w:t>get,post,put,delete</w:t>
       </w:r>
       <w:proofErr w:type="spellEnd"/>
       <w:r>
@@ -255,6 +247,9 @@
       </w:r>
       <w:r>
         <w:t>.</w:t>
+      </w:r>
+      <w:r>
+        <w:t>Richard</w:t>
       </w:r>
     </w:p>
     <w:p>
@@ -283,7 +278,102 @@
       </w:r>
       <w:proofErr w:type="spellEnd"/>
       <w:r>
-        <w:t xml:space="preserve"> e seed</w:t>
+        <w:t xml:space="preserve"> e </w:t>
+      </w:r>
+      <w:proofErr w:type="spellStart"/>
+      <w:r>
+        <w:t>seed</w:t>
+      </w:r>
+      <w:proofErr w:type="spellEnd"/>
+      <w:r>
+        <w:t>.</w:t>
+      </w:r>
+    </w:p>
+    <w:p>
+      <w:pPr>
+        <w:pStyle w:val="Ttulo1"/>
+      </w:pPr>
+      <w:r>
+        <w:t>Dia 22/05/2019</w:t>
+      </w:r>
+    </w:p>
+    <w:p>
+      <w:r>
+        <w:t xml:space="preserve">Um pouco sobre o protocolo HTTP. Estudando </w:t>
+      </w:r>
+      <w:proofErr w:type="spellStart"/>
+      <w:r>
+        <w:t>model</w:t>
+      </w:r>
+      <w:proofErr w:type="spellEnd"/>
+      <w:r>
+        <w:t>.</w:t>
+      </w:r>
+    </w:p>
+    <w:p>
+      <w:pPr>
+        <w:pStyle w:val="Ttulo1"/>
+      </w:pPr>
+      <w:r>
+        <w:t>Dia 30/05/2019</w:t>
+      </w:r>
+    </w:p>
+    <w:p>
+      <w:proofErr w:type="spellStart"/>
+      <w:r>
+        <w:t>Esborço</w:t>
+      </w:r>
+      <w:proofErr w:type="spellEnd"/>
+      <w:r>
+        <w:t xml:space="preserve"> da introdução da monografia.</w:t>
+      </w:r>
+    </w:p>
+    <w:p>
+      <w:r>
+        <w:rPr>
+          <w:rStyle w:val="nfaseIntensa"/>
+        </w:rPr>
+        <w:t xml:space="preserve">Tarefa: ler o seguinte link </w:t>
+      </w:r>
+      <w:hyperlink r:id="rId4" w:history="1">
+        <w:r>
+          <w:rPr>
+            <w:rStyle w:val="Hyperlink"/>
+          </w:rPr>
+          <w:t>https://laravel.com/docs/5.8/migrations</w:t>
+        </w:r>
+      </w:hyperlink>
+    </w:p>
+    <w:p>
+      <w:r>
+        <w:rPr>
+          <w:rStyle w:val="nfaseIntensa"/>
+        </w:rPr>
+        <w:t>Tarefa: ler o seguinte link</w:t>
+      </w:r>
+      <w:r>
+        <w:t xml:space="preserve"> </w:t>
+      </w:r>
+      <w:hyperlink r:id="rId5" w:history="1">
+        <w:r>
+          <w:rPr>
+            <w:rStyle w:val="Hyperlink"/>
+          </w:rPr>
+          <w:t>https://laravel.com/docs/5.8/eloquent</w:t>
+        </w:r>
+      </w:hyperlink>
+    </w:p>
+    <w:p>
+      <w:pPr>
+        <w:rPr>
+          <w:rStyle w:val="nfaseIntensa"/>
+        </w:rPr>
+      </w:pPr>
+      <w:r>
+        <w:rPr>
+          <w:rStyle w:val="nfaseIntensa"/>
+        </w:rPr>
+        <w:t xml:space="preserve">Tarefa: Apresentar o esboço da monografia para a Suelen e pedir para ela corrigir e fazer sugestões </w:t>
       </w:r>
       <w:bookmarkStart w:id="0" w:name="_GoBack"/>
       <w:bookmarkEnd w:id="0"/>
@@ -815,6 +905,18 @@
       <w:color w:val="4472C4" w:themeColor="accent1"/>
     </w:rPr>
   </w:style>
+  <w:style w:type="character" w:styleId="Hyperlink">
+    <w:name w:val="Hyperlink"/>
+    <w:basedOn w:val="Fontepargpadro"/>
+    <w:uiPriority w:val="99"/>
+    <w:semiHidden/>
+    <w:unhideWhenUsed/>
+    <w:rsid w:val="004A5E05"/>
+    <w:rPr>
+      <w:color w:val="0000FF"/>
+      <w:u w:val="single"/>
+    </w:rPr>
+  </w:style>
 </w:styles>
 </file>
 

</xml_diff>